<commit_message>
especifiquei tendencias de degustação
</commit_message>
<xml_diff>
--- a/Modelacao/JP-Especificacao-Use-Cases.docx
+++ b/Modelacao/JP-Especificacao-Use-Cases.docx
@@ -49,10 +49,7 @@
               <w:t xml:space="preserve">Descrição: </w:t>
             </w:r>
             <w:r>
-              <w:t xml:space="preserve">Utilizador não autenticado ou cliente consulta </w:t>
-            </w:r>
-            <w:r>
-              <w:t>as últimas tendências de degustação</w:t>
+              <w:t>Utilizador não autenticado ou cliente consulta as últimas tendências de degustação</w:t>
             </w:r>
           </w:p>
         </w:tc>
@@ -234,7 +231,27 @@
               </w:numPr>
             </w:pPr>
             <w:r>
-              <w:t>Obtém pedidos feitos na última semana</w:t>
+              <w:t xml:space="preserve">Obtém os 5 </w:t>
+            </w:r>
+            <w:r>
+              <w:t>pedidos</w:t>
+            </w:r>
+            <w:r>
+              <w:t xml:space="preserve"> mais </w:t>
+            </w:r>
+            <w:r>
+              <w:t>comuns</w:t>
+            </w:r>
+            <w:r>
+              <w:t xml:space="preserve"> </w:t>
+            </w:r>
+            <w:r>
+              <w:t>d</w:t>
+            </w:r>
+            <w:bookmarkStart w:id="0" w:name="_GoBack"/>
+            <w:bookmarkEnd w:id="0"/>
+            <w:r>
+              <w:t>a última semana</w:t>
             </w:r>
           </w:p>
         </w:tc>
@@ -245,13 +262,7 @@
             <w:tcW w:w="1666" w:type="pct"/>
             <w:vMerge/>
           </w:tcPr>
-          <w:p>
-            <w:pPr>
-              <w:rPr>
-                <w:b/>
-              </w:rPr>
-            </w:pPr>
-          </w:p>
+          <w:p/>
         </w:tc>
         <w:tc>
           <w:tcPr>
@@ -272,44 +283,7 @@
               </w:numPr>
             </w:pPr>
             <w:r>
-              <w:t>Obtém os 5 termos mais pesquisados na última semana</w:t>
-            </w:r>
-          </w:p>
-        </w:tc>
-      </w:tr>
-      <w:tr>
-        <w:tc>
-          <w:tcPr>
-            <w:tcW w:w="1666" w:type="pct"/>
-            <w:vMerge/>
-          </w:tcPr>
-          <w:p/>
-        </w:tc>
-        <w:tc>
-          <w:tcPr>
-            <w:tcW w:w="1752" w:type="pct"/>
-          </w:tcPr>
-          <w:p/>
-        </w:tc>
-        <w:tc>
-          <w:tcPr>
-            <w:tcW w:w="1582" w:type="pct"/>
-          </w:tcPr>
-          <w:p>
-            <w:pPr>
-              <w:pStyle w:val="PargrafodaLista"/>
-              <w:numPr>
-                <w:ilvl w:val="0"/>
-                <w:numId w:val="1"/>
-              </w:numPr>
-            </w:pPr>
-            <w:r>
-              <w:t>Apresenta os 5 termos mais pesquisados na última semana</w:t>
-            </w:r>
-            <w:bookmarkStart w:id="0" w:name="_GoBack"/>
-            <w:bookmarkEnd w:id="0"/>
-            <w:r>
-              <w:t xml:space="preserve"> </w:t>
+              <w:t xml:space="preserve">Apresenta os 5 termos mais pesquisados na última semana </w:t>
             </w:r>
           </w:p>
         </w:tc>

</xml_diff>